<commit_message>
final ckt and updated report
</commit_message>
<xml_diff>
--- a/Report/Report Draft v1_0.docx
+++ b/Report/Report Draft v1_0.docx
@@ -162,7 +162,9 @@
           <w:szCs w:val="24"/>
         </w:rPr>
       </w:pPr>
-    </w:p>
+      <w:bookmarkStart w:id="0" w:name="_GoBack"/>
+    </w:p>
+    <w:bookmarkEnd w:id="0"/>
     <w:p>
       <w:pPr>
         <w:spacing w:line="240" w:lineRule="auto"/>
@@ -8210,6 +8212,7 @@
       <w:r>
         <w:rPr>
           <w:rFonts w:ascii="Arial" w:hAnsi="Arial" w:cs="Arial"/>
+          <w:noProof/>
           <w:sz w:val="24"/>
           <w:szCs w:val="24"/>
         </w:rPr>
@@ -8927,6 +8930,7 @@
       <w:r>
         <w:rPr>
           <w:rFonts w:ascii="Arial" w:hAnsi="Arial" w:cs="Arial"/>
+          <w:noProof/>
           <w:sz w:val="24"/>
           <w:szCs w:val="24"/>
         </w:rPr>
@@ -9071,6 +9075,7 @@
       <w:r>
         <w:rPr>
           <w:rFonts w:ascii="Arial" w:hAnsi="Arial" w:cs="Arial"/>
+          <w:noProof/>
           <w:sz w:val="24"/>
           <w:szCs w:val="24"/>
         </w:rPr>
@@ -9266,6 +9271,7 @@
       <w:r>
         <w:rPr>
           <w:rFonts w:ascii="Arial" w:hAnsi="Arial" w:cs="Arial"/>
+          <w:noProof/>
           <w:sz w:val="24"/>
           <w:szCs w:val="24"/>
         </w:rPr>
@@ -9439,6 +9445,7 @@
       <w:r>
         <w:rPr>
           <w:rFonts w:ascii="Arial" w:hAnsi="Arial" w:cs="Arial"/>
+          <w:noProof/>
           <w:sz w:val="24"/>
           <w:szCs w:val="24"/>
         </w:rPr>
@@ -9512,15 +9519,7 @@
           <w:sz w:val="24"/>
           <w:szCs w:val="24"/>
         </w:rPr>
-        <w:t xml:space="preserve"> is decoded, </w:t>
-      </w:r>
-      <w:r>
-        <w:rPr>
-          <w:rFonts w:ascii="Arial" w:hAnsi="Arial" w:cs="Arial"/>
-          <w:sz w:val="24"/>
-          <w:szCs w:val="24"/>
-        </w:rPr>
-        <w:t>the store (ST) instruction is passed as 1 input of an or gate.</w:t>
+        <w:t xml:space="preserve"> is decoded, the store (ST) instruction is passed as 1 input of an or gate.</w:t>
       </w:r>
       <w:r>
         <w:rPr>
@@ -9736,6 +9735,7 @@
       <w:r>
         <w:rPr>
           <w:rFonts w:ascii="Arial" w:hAnsi="Arial" w:cs="Arial"/>
+          <w:noProof/>
           <w:sz w:val="24"/>
           <w:szCs w:val="24"/>
         </w:rPr>
@@ -9999,30 +9999,22 @@
           <w:szCs w:val="24"/>
           <w:u w:val="single"/>
         </w:rPr>
-        <w:t xml:space="preserve">Determining </w:t>
-      </w:r>
-      <w:r>
-        <w:rPr>
-          <w:rFonts w:ascii="Arial" w:hAnsi="Arial" w:cs="Arial"/>
-          <w:sz w:val="24"/>
-          <w:szCs w:val="24"/>
-          <w:u w:val="single"/>
-        </w:rPr>
-        <w:t>Instruction Type</w:t>
-      </w:r>
-    </w:p>
-    <w:p>
-      <w:pPr>
-        <w:spacing w:line="240" w:lineRule="auto"/>
-        <w:rPr>
-          <w:rFonts w:ascii="Arial" w:hAnsi="Arial" w:cs="Arial"/>
-          <w:sz w:val="24"/>
-          <w:szCs w:val="24"/>
-        </w:rPr>
-      </w:pPr>
-      <w:r>
-        <w:rPr>
-          <w:rFonts w:ascii="Arial" w:hAnsi="Arial" w:cs="Arial"/>
+        <w:t>Determining Instruction Type</w:t>
+      </w:r>
+    </w:p>
+    <w:p>
+      <w:pPr>
+        <w:spacing w:line="240" w:lineRule="auto"/>
+        <w:rPr>
+          <w:rFonts w:ascii="Arial" w:hAnsi="Arial" w:cs="Arial"/>
+          <w:sz w:val="24"/>
+          <w:szCs w:val="24"/>
+        </w:rPr>
+      </w:pPr>
+      <w:r>
+        <w:rPr>
+          <w:rFonts w:ascii="Arial" w:hAnsi="Arial" w:cs="Arial"/>
+          <w:noProof/>
           <w:sz w:val="24"/>
           <w:szCs w:val="24"/>
         </w:rPr>
@@ -10139,6 +10131,7 @@
       <w:r>
         <w:rPr>
           <w:rFonts w:ascii="Arial" w:hAnsi="Arial" w:cs="Arial"/>
+          <w:noProof/>
           <w:sz w:val="24"/>
           <w:szCs w:val="24"/>
         </w:rPr>
@@ -10407,31 +10400,7 @@
           <w:sz w:val="24"/>
           <w:szCs w:val="24"/>
         </w:rPr>
-        <w:t xml:space="preserve"> output determines if the SUBM instruction has been detected. </w:t>
-      </w:r>
-      <w:r>
-        <w:rPr>
-          <w:rFonts w:ascii="Arial" w:hAnsi="Arial" w:cs="Arial"/>
-          <w:sz w:val="24"/>
-          <w:szCs w:val="24"/>
-        </w:rPr>
-        <w:t>This control bit is used a</w:t>
-      </w:r>
-      <w:r>
-        <w:rPr>
-          <w:rFonts w:ascii="Arial" w:hAnsi="Arial" w:cs="Arial"/>
-          <w:sz w:val="24"/>
-          <w:szCs w:val="24"/>
-        </w:rPr>
-        <w:t>s a</w:t>
-      </w:r>
-      <w:r>
-        <w:rPr>
-          <w:rFonts w:ascii="Arial" w:hAnsi="Arial" w:cs="Arial"/>
-          <w:sz w:val="24"/>
-          <w:szCs w:val="24"/>
-        </w:rPr>
-        <w:t xml:space="preserve"> multiplexer control signal on the outer circuit.</w:t>
+        <w:t xml:space="preserve"> output determines if the SUBM instruction has been detected. This control bit is used as a multiplexer control signal on the outer circuit.</w:t>
       </w:r>
     </w:p>
     <w:p>
@@ -10468,39 +10437,7 @@
           <w:sz w:val="24"/>
           <w:szCs w:val="24"/>
         </w:rPr>
-        <w:t xml:space="preserve"> output</w:t>
-      </w:r>
-      <w:r>
-        <w:rPr>
-          <w:rFonts w:ascii="Arial" w:hAnsi="Arial" w:cs="Arial"/>
-          <w:sz w:val="24"/>
-          <w:szCs w:val="24"/>
-        </w:rPr>
-        <w:t xml:space="preserve"> determines if the JSR</w:t>
-      </w:r>
-      <w:r>
-        <w:rPr>
-          <w:rFonts w:ascii="Arial" w:hAnsi="Arial" w:cs="Arial"/>
-          <w:sz w:val="24"/>
-          <w:szCs w:val="24"/>
-        </w:rPr>
-        <w:t xml:space="preserve"> instruction has been detected. This control bit is used a</w:t>
-      </w:r>
-      <w:r>
-        <w:rPr>
-          <w:rFonts w:ascii="Arial" w:hAnsi="Arial" w:cs="Arial"/>
-          <w:sz w:val="24"/>
-          <w:szCs w:val="24"/>
-        </w:rPr>
-        <w:t>s a</w:t>
-      </w:r>
-      <w:r>
-        <w:rPr>
-          <w:rFonts w:ascii="Arial" w:hAnsi="Arial" w:cs="Arial"/>
-          <w:sz w:val="24"/>
-          <w:szCs w:val="24"/>
-        </w:rPr>
-        <w:t xml:space="preserve"> multiplexer control signal on the outer circuit.</w:t>
+        <w:t xml:space="preserve"> output determines if the JSR instruction has been detected. This control bit is used as a multiplexer control signal on the outer circuit.</w:t>
       </w:r>
     </w:p>
     <w:p>
@@ -10536,23 +10473,7 @@
           <w:sz w:val="24"/>
           <w:szCs w:val="24"/>
         </w:rPr>
-        <w:t xml:space="preserve"> output determines if the </w:t>
-      </w:r>
-      <w:r>
-        <w:rPr>
-          <w:rFonts w:ascii="Arial" w:hAnsi="Arial" w:cs="Arial"/>
-          <w:sz w:val="24"/>
-          <w:szCs w:val="24"/>
-        </w:rPr>
-        <w:t>CLK</w:t>
-      </w:r>
-      <w:r>
-        <w:rPr>
-          <w:rFonts w:ascii="Arial" w:hAnsi="Arial" w:cs="Arial"/>
-          <w:sz w:val="24"/>
-          <w:szCs w:val="24"/>
-        </w:rPr>
-        <w:t xml:space="preserve"> instruction has been detected. This control bit is used as a multiplexer control signal on the outer circuit</w:t>
+        <w:t xml:space="preserve"> output determines if the CLK instruction has been detected. This control bit is used as a multiplexer control signal on the outer circuit</w:t>
       </w:r>
     </w:p>
     <w:p>
@@ -10620,6 +10541,7 @@
       <w:r>
         <w:rPr>
           <w:rFonts w:ascii="Arial" w:hAnsi="Arial" w:cs="Arial"/>
+          <w:noProof/>
           <w:sz w:val="24"/>
           <w:szCs w:val="24"/>
         </w:rPr>
@@ -10876,40 +10798,23 @@
           <w:u w:val="single"/>
         </w:rPr>
         <w:lastRenderedPageBreak/>
-        <w:t>Detecting</w:t>
-      </w:r>
-      <w:r>
-        <w:rPr>
-          <w:rFonts w:ascii="Arial" w:hAnsi="Arial" w:cs="Arial"/>
-          <w:sz w:val="24"/>
-          <w:szCs w:val="24"/>
-          <w:u w:val="single"/>
-        </w:rPr>
-        <w:t xml:space="preserve"> </w:t>
-      </w:r>
-      <w:r>
-        <w:rPr>
-          <w:rFonts w:ascii="Arial" w:hAnsi="Arial" w:cs="Arial"/>
-          <w:sz w:val="24"/>
-          <w:szCs w:val="24"/>
-          <w:u w:val="single"/>
-        </w:rPr>
-        <w:t>Program Timeout</w:t>
-      </w:r>
-    </w:p>
-    <w:p>
-      <w:pPr>
-        <w:spacing w:line="240" w:lineRule="auto"/>
-        <w:rPr>
-          <w:rFonts w:ascii="Arial" w:hAnsi="Arial" w:cs="Arial"/>
-          <w:sz w:val="24"/>
-          <w:szCs w:val="24"/>
-          <w:u w:val="single"/>
-        </w:rPr>
-      </w:pPr>
-      <w:r>
-        <w:rPr>
-          <w:rFonts w:ascii="Arial" w:hAnsi="Arial" w:cs="Arial"/>
+        <w:t>Detecting Program Timeout</w:t>
+      </w:r>
+    </w:p>
+    <w:p>
+      <w:pPr>
+        <w:spacing w:line="240" w:lineRule="auto"/>
+        <w:rPr>
+          <w:rFonts w:ascii="Arial" w:hAnsi="Arial" w:cs="Arial"/>
+          <w:sz w:val="24"/>
+          <w:szCs w:val="24"/>
+          <w:u w:val="single"/>
+        </w:rPr>
+      </w:pPr>
+      <w:r>
+        <w:rPr>
+          <w:rFonts w:ascii="Arial" w:hAnsi="Arial" w:cs="Arial"/>
+          <w:noProof/>
           <w:sz w:val="24"/>
           <w:szCs w:val="24"/>
         </w:rPr>
@@ -11060,6 +10965,7 @@
       <w:r>
         <w:rPr>
           <w:rFonts w:ascii="Arial" w:hAnsi="Arial" w:cs="Arial"/>
+          <w:noProof/>
           <w:sz w:val="24"/>
           <w:szCs w:val="24"/>
         </w:rPr>
@@ -11108,6 +11014,7 @@
       <w:r>
         <w:rPr>
           <w:rFonts w:ascii="Arial" w:hAnsi="Arial" w:cs="Arial"/>
+          <w:noProof/>
           <w:sz w:val="24"/>
           <w:szCs w:val="24"/>
         </w:rPr>
@@ -11243,6 +11150,7 @@
       <w:r>
         <w:rPr>
           <w:rFonts w:ascii="Arial" w:hAnsi="Arial" w:cs="Arial"/>
+          <w:noProof/>
           <w:sz w:val="24"/>
           <w:szCs w:val="24"/>
         </w:rPr>
@@ -11386,125 +11294,1212 @@
         </w:rPr>
         <w:t>A series of multiplexers are used in order to calculate</w:t>
       </w:r>
-      <w:bookmarkStart w:id="0" w:name="_GoBack"/>
-      <w:bookmarkEnd w:id="0"/>
-    </w:p>
-    <w:p>
-      <w:pPr>
-        <w:spacing w:line="240" w:lineRule="auto"/>
-        <w:rPr>
+      <w:r>
+        <w:rPr>
+          <w:rFonts w:ascii="Arial" w:hAnsi="Arial" w:cs="Arial"/>
+          <w:sz w:val="24"/>
+          <w:szCs w:val="24"/>
+        </w:rPr>
+        <w:t xml:space="preserve"> the address in main memory to be accessed (for either reading or writing depending on the step #). Addresses 0, 2, 4, and 6 are used for steps 1-4 respectively. If timeout is the type of exception detected, the multiplexers will instead choose addresses 8, A, C, and E.</w:t>
+      </w:r>
+    </w:p>
+    <w:p>
+      <w:pPr>
+        <w:spacing w:line="240" w:lineRule="auto"/>
+        <w:rPr>
+          <w:rFonts w:ascii="Arial" w:hAnsi="Arial" w:cs="Arial"/>
+          <w:sz w:val="24"/>
+          <w:szCs w:val="24"/>
+        </w:rPr>
+      </w:pPr>
+      <w:r>
+        <w:rPr>
+          <w:rFonts w:ascii="Arial" w:hAnsi="Arial" w:cs="Arial"/>
+          <w:sz w:val="24"/>
+          <w:szCs w:val="24"/>
+        </w:rPr>
+        <w:t>The final stage is clearing the Exception. A splitter is used to extract the individual bits of the step #. Once the step # has reached step 4 (binary 11), the AND gate the splitter is attached to will be toggled HIGH indicating the exception has been cleared.</w:t>
+      </w:r>
+    </w:p>
+    <w:p>
+      <w:pPr>
+        <w:spacing w:line="240" w:lineRule="auto"/>
+        <w:rPr>
+          <w:rFonts w:ascii="Arial" w:hAnsi="Arial" w:cs="Arial"/>
+          <w:sz w:val="24"/>
+          <w:szCs w:val="24"/>
+        </w:rPr>
+      </w:pPr>
+    </w:p>
+    <w:p>
+      <w:pPr>
+        <w:spacing w:line="240" w:lineRule="auto"/>
+        <w:rPr>
+          <w:rFonts w:ascii="Arial" w:hAnsi="Arial" w:cs="Arial"/>
+          <w:sz w:val="24"/>
+          <w:szCs w:val="24"/>
+        </w:rPr>
+      </w:pPr>
+    </w:p>
+    <w:p>
+      <w:pPr>
+        <w:spacing w:line="240" w:lineRule="auto"/>
+        <w:rPr>
+          <w:rFonts w:ascii="Arial" w:hAnsi="Arial" w:cs="Arial"/>
+          <w:b/>
+          <w:sz w:val="36"/>
+          <w:szCs w:val="36"/>
+          <w:u w:val="single"/>
+        </w:rPr>
+      </w:pPr>
+      <w:r>
+        <w:rPr>
+          <w:rFonts w:ascii="Arial" w:hAnsi="Arial" w:cs="Arial"/>
+          <w:b/>
+          <w:sz w:val="36"/>
+          <w:szCs w:val="36"/>
+          <w:u w:val="single"/>
+        </w:rPr>
+        <w:t>Optimization</w:t>
+      </w:r>
+    </w:p>
+    <w:p>
+      <w:pPr>
+        <w:spacing w:line="240" w:lineRule="auto"/>
+        <w:rPr>
+          <w:rFonts w:ascii="Arial" w:hAnsi="Arial" w:cs="Arial"/>
+          <w:sz w:val="24"/>
+          <w:szCs w:val="24"/>
+          <w:u w:val="single"/>
+        </w:rPr>
+      </w:pPr>
+    </w:p>
+    <w:p>
+      <w:pPr>
+        <w:spacing w:line="240" w:lineRule="auto"/>
+        <w:rPr>
+          <w:rFonts w:ascii="Arial" w:hAnsi="Arial" w:cs="Arial"/>
+          <w:sz w:val="24"/>
+          <w:szCs w:val="24"/>
+          <w:u w:val="single"/>
+        </w:rPr>
+      </w:pPr>
+      <w:r>
+        <w:rPr>
+          <w:rFonts w:ascii="Arial" w:hAnsi="Arial" w:cs="Arial"/>
+          <w:sz w:val="24"/>
+          <w:szCs w:val="24"/>
+          <w:u w:val="single"/>
+        </w:rPr>
+        <w:t xml:space="preserve">Reworking </w:t>
+      </w:r>
+      <w:proofErr w:type="spellStart"/>
+      <w:r>
+        <w:rPr>
+          <w:rFonts w:ascii="Arial" w:hAnsi="Arial" w:cs="Arial"/>
+          <w:sz w:val="24"/>
+          <w:szCs w:val="24"/>
+          <w:u w:val="single"/>
+        </w:rPr>
+        <w:t>RegWrite</w:t>
+      </w:r>
+      <w:proofErr w:type="spellEnd"/>
+      <w:r>
+        <w:rPr>
+          <w:rFonts w:ascii="Arial" w:hAnsi="Arial" w:cs="Arial"/>
+          <w:sz w:val="24"/>
+          <w:szCs w:val="24"/>
+          <w:u w:val="single"/>
+        </w:rPr>
+        <w:t xml:space="preserve">, </w:t>
+      </w:r>
+      <w:proofErr w:type="spellStart"/>
+      <w:r>
+        <w:rPr>
+          <w:rFonts w:ascii="Arial" w:hAnsi="Arial" w:cs="Arial"/>
+          <w:sz w:val="24"/>
+          <w:szCs w:val="24"/>
+          <w:u w:val="single"/>
+        </w:rPr>
+        <w:t>MemWrite</w:t>
+      </w:r>
+      <w:proofErr w:type="spellEnd"/>
+      <w:r>
+        <w:rPr>
+          <w:rFonts w:ascii="Arial" w:hAnsi="Arial" w:cs="Arial"/>
+          <w:sz w:val="24"/>
+          <w:szCs w:val="24"/>
+          <w:u w:val="single"/>
+        </w:rPr>
+        <w:t xml:space="preserve">, and </w:t>
+      </w:r>
+      <w:proofErr w:type="spellStart"/>
+      <w:r>
+        <w:rPr>
+          <w:rFonts w:ascii="Arial" w:hAnsi="Arial" w:cs="Arial"/>
+          <w:sz w:val="24"/>
+          <w:szCs w:val="24"/>
+          <w:u w:val="single"/>
+        </w:rPr>
+        <w:t>MemtoReg</w:t>
+      </w:r>
+      <w:proofErr w:type="spellEnd"/>
+      <w:r>
+        <w:rPr>
+          <w:rFonts w:ascii="Arial" w:hAnsi="Arial" w:cs="Arial"/>
+          <w:sz w:val="24"/>
+          <w:szCs w:val="24"/>
+          <w:u w:val="single"/>
+        </w:rPr>
+        <w:t xml:space="preserve"> Logic</w:t>
+      </w:r>
+    </w:p>
+    <w:p>
+      <w:pPr>
+        <w:spacing w:line="240" w:lineRule="auto"/>
+        <w:rPr>
+          <w:rFonts w:ascii="Arial" w:hAnsi="Arial" w:cs="Arial"/>
+          <w:sz w:val="24"/>
+          <w:szCs w:val="24"/>
+        </w:rPr>
+      </w:pPr>
+      <w:r>
+        <w:rPr>
+          <w:rFonts w:ascii="Arial" w:hAnsi="Arial" w:cs="Arial"/>
           <w:noProof/>
-        </w:rPr>
-      </w:pPr>
-    </w:p>
-    <w:p>
-      <w:pPr>
-        <w:spacing w:line="240" w:lineRule="auto"/>
-        <w:rPr>
-          <w:rFonts w:ascii="Arial" w:hAnsi="Arial" w:cs="Arial"/>
-          <w:sz w:val="24"/>
-          <w:szCs w:val="24"/>
-          <w:u w:val="single"/>
-        </w:rPr>
-      </w:pPr>
-    </w:p>
-    <w:p>
-      <w:pPr>
-        <w:spacing w:line="240" w:lineRule="auto"/>
-        <w:rPr>
-          <w:rFonts w:ascii="Arial" w:hAnsi="Arial" w:cs="Arial"/>
-          <w:sz w:val="24"/>
-          <w:szCs w:val="24"/>
-        </w:rPr>
-      </w:pPr>
-    </w:p>
-    <w:p>
-      <w:pPr>
-        <w:spacing w:line="240" w:lineRule="auto"/>
-        <w:rPr>
-          <w:rFonts w:ascii="Arial" w:hAnsi="Arial" w:cs="Arial"/>
-          <w:sz w:val="24"/>
-          <w:szCs w:val="24"/>
-        </w:rPr>
-      </w:pPr>
-    </w:p>
-    <w:p>
-      <w:pPr>
-        <w:spacing w:line="240" w:lineRule="auto"/>
-        <w:rPr>
-          <w:rFonts w:ascii="Arial" w:hAnsi="Arial" w:cs="Arial"/>
-          <w:sz w:val="24"/>
-          <w:szCs w:val="24"/>
-        </w:rPr>
-      </w:pPr>
-    </w:p>
-    <w:p>
-      <w:pPr>
-        <w:spacing w:line="240" w:lineRule="auto"/>
-        <w:rPr>
-          <w:rFonts w:ascii="Arial" w:hAnsi="Arial" w:cs="Arial"/>
-          <w:sz w:val="24"/>
-          <w:szCs w:val="24"/>
-        </w:rPr>
-      </w:pPr>
-    </w:p>
-    <w:p>
-      <w:pPr>
-        <w:spacing w:line="240" w:lineRule="auto"/>
-        <w:rPr>
-          <w:rFonts w:ascii="Arial" w:hAnsi="Arial" w:cs="Arial"/>
-          <w:sz w:val="24"/>
-          <w:szCs w:val="24"/>
-          <w:u w:val="single"/>
-        </w:rPr>
-      </w:pPr>
-    </w:p>
-    <w:p>
-      <w:pPr>
-        <w:spacing w:line="240" w:lineRule="auto"/>
-        <w:rPr>
-          <w:rFonts w:ascii="Arial" w:hAnsi="Arial" w:cs="Arial"/>
-          <w:sz w:val="24"/>
-          <w:szCs w:val="24"/>
-        </w:rPr>
-      </w:pPr>
-    </w:p>
-    <w:p>
-      <w:pPr>
-        <w:spacing w:line="240" w:lineRule="auto"/>
-        <w:rPr>
-          <w:rFonts w:ascii="Arial" w:hAnsi="Arial" w:cs="Arial"/>
-          <w:sz w:val="24"/>
-          <w:szCs w:val="24"/>
-        </w:rPr>
-      </w:pPr>
-    </w:p>
-    <w:p>
-      <w:pPr>
-        <w:spacing w:line="240" w:lineRule="auto"/>
-        <w:rPr>
-          <w:rFonts w:ascii="Arial" w:hAnsi="Arial" w:cs="Arial"/>
-          <w:sz w:val="24"/>
-          <w:szCs w:val="24"/>
-        </w:rPr>
-      </w:pPr>
-    </w:p>
-    <w:p>
-      <w:pPr>
-        <w:spacing w:line="240" w:lineRule="auto"/>
-        <w:rPr>
-          <w:rFonts w:ascii="Arial" w:hAnsi="Arial" w:cs="Arial"/>
-          <w:sz w:val="24"/>
-          <w:szCs w:val="24"/>
-        </w:rPr>
-      </w:pPr>
-      <w:r>
-        <w:rPr>
-          <w:rFonts w:ascii="Arial" w:hAnsi="Arial" w:cs="Arial"/>
           <w:sz w:val="24"/>
           <w:szCs w:val="24"/>
         </w:rPr>
         <w:lastRenderedPageBreak/>
+        <w:drawing>
+          <wp:inline distT="0" distB="0" distL="0" distR="0" wp14:anchorId="1FEBFE75" wp14:editId="6FC79174">
+            <wp:extent cx="4815840" cy="3027393"/>
+            <wp:effectExtent l="0" t="0" r="3810" b="1905"/>
+            <wp:docPr id="15" name="Picture 15"/>
+            <wp:cNvGraphicFramePr>
+              <a:graphicFrameLocks xmlns:a="http://schemas.openxmlformats.org/drawingml/2006/main" noChangeAspect="1"/>
+            </wp:cNvGraphicFramePr>
+            <a:graphic xmlns:a="http://schemas.openxmlformats.org/drawingml/2006/main">
+              <a:graphicData uri="http://schemas.openxmlformats.org/drawingml/2006/picture">
+                <pic:pic xmlns:pic="http://schemas.openxmlformats.org/drawingml/2006/picture">
+                  <pic:nvPicPr>
+                    <pic:cNvPr id="1" name=""/>
+                    <pic:cNvPicPr/>
+                  </pic:nvPicPr>
+                  <pic:blipFill>
+                    <a:blip r:embed="rId35"/>
+                    <a:stretch>
+                      <a:fillRect/>
+                    </a:stretch>
+                  </pic:blipFill>
+                  <pic:spPr>
+                    <a:xfrm>
+                      <a:off x="0" y="0"/>
+                      <a:ext cx="4827101" cy="3034472"/>
+                    </a:xfrm>
+                    <a:prstGeom prst="rect">
+                      <a:avLst/>
+                    </a:prstGeom>
+                  </pic:spPr>
+                </pic:pic>
+              </a:graphicData>
+            </a:graphic>
+          </wp:inline>
+        </w:drawing>
+      </w:r>
+    </w:p>
+    <w:p>
+      <w:pPr>
+        <w:spacing w:line="240" w:lineRule="auto"/>
+        <w:rPr>
+          <w:rFonts w:ascii="Arial" w:hAnsi="Arial" w:cs="Arial"/>
+          <w:sz w:val="24"/>
+          <w:szCs w:val="24"/>
+        </w:rPr>
+      </w:pPr>
+      <w:r>
+        <w:rPr>
+          <w:rFonts w:ascii="Arial" w:hAnsi="Arial" w:cs="Arial"/>
+          <w:noProof/>
+          <w:sz w:val="24"/>
+          <w:szCs w:val="24"/>
+        </w:rPr>
+        <w:drawing>
+          <wp:inline distT="0" distB="0" distL="0" distR="0" wp14:anchorId="33CFCC5B" wp14:editId="1CBFBEBB">
+            <wp:extent cx="5943600" cy="2590800"/>
+            <wp:effectExtent l="0" t="0" r="0" b="0"/>
+            <wp:docPr id="22" name="Picture 22"/>
+            <wp:cNvGraphicFramePr>
+              <a:graphicFrameLocks xmlns:a="http://schemas.openxmlformats.org/drawingml/2006/main" noChangeAspect="1"/>
+            </wp:cNvGraphicFramePr>
+            <a:graphic xmlns:a="http://schemas.openxmlformats.org/drawingml/2006/main">
+              <a:graphicData uri="http://schemas.openxmlformats.org/drawingml/2006/picture">
+                <pic:pic xmlns:pic="http://schemas.openxmlformats.org/drawingml/2006/picture">
+                  <pic:nvPicPr>
+                    <pic:cNvPr id="1" name=""/>
+                    <pic:cNvPicPr/>
+                  </pic:nvPicPr>
+                  <pic:blipFill>
+                    <a:blip r:embed="rId36"/>
+                    <a:stretch>
+                      <a:fillRect/>
+                    </a:stretch>
+                  </pic:blipFill>
+                  <pic:spPr>
+                    <a:xfrm>
+                      <a:off x="0" y="0"/>
+                      <a:ext cx="5943600" cy="2590800"/>
+                    </a:xfrm>
+                    <a:prstGeom prst="rect">
+                      <a:avLst/>
+                    </a:prstGeom>
+                  </pic:spPr>
+                </pic:pic>
+              </a:graphicData>
+            </a:graphic>
+          </wp:inline>
+        </w:drawing>
+      </w:r>
+    </w:p>
+    <w:p>
+      <w:pPr>
+        <w:spacing w:line="240" w:lineRule="auto"/>
+        <w:rPr>
+          <w:rFonts w:ascii="Arial" w:hAnsi="Arial" w:cs="Arial"/>
+          <w:sz w:val="24"/>
+          <w:szCs w:val="24"/>
+        </w:rPr>
+      </w:pPr>
+    </w:p>
+    <w:p>
+      <w:pPr>
+        <w:spacing w:line="240" w:lineRule="auto"/>
+        <w:rPr>
+          <w:rFonts w:ascii="Arial" w:hAnsi="Arial" w:cs="Arial"/>
+          <w:sz w:val="24"/>
+          <w:szCs w:val="24"/>
+        </w:rPr>
+      </w:pPr>
+      <w:r>
+        <w:rPr>
+          <w:rFonts w:ascii="Arial" w:hAnsi="Arial" w:cs="Arial"/>
+          <w:sz w:val="24"/>
+          <w:szCs w:val="24"/>
+        </w:rPr>
+        <w:t xml:space="preserve">Originally </w:t>
+      </w:r>
+      <w:proofErr w:type="spellStart"/>
+      <w:r>
+        <w:rPr>
+          <w:rFonts w:ascii="Arial" w:hAnsi="Arial" w:cs="Arial"/>
+          <w:sz w:val="24"/>
+          <w:szCs w:val="24"/>
+        </w:rPr>
+        <w:t>MemWrite</w:t>
+      </w:r>
+      <w:proofErr w:type="spellEnd"/>
+      <w:r>
+        <w:rPr>
+          <w:rFonts w:ascii="Arial" w:hAnsi="Arial" w:cs="Arial"/>
+          <w:sz w:val="24"/>
+          <w:szCs w:val="24"/>
+        </w:rPr>
+        <w:t xml:space="preserve">, </w:t>
+      </w:r>
+      <w:proofErr w:type="spellStart"/>
+      <w:r>
+        <w:rPr>
+          <w:rFonts w:ascii="Arial" w:hAnsi="Arial" w:cs="Arial"/>
+          <w:sz w:val="24"/>
+          <w:szCs w:val="24"/>
+        </w:rPr>
+        <w:t>RegWrite</w:t>
+      </w:r>
+      <w:proofErr w:type="spellEnd"/>
+      <w:r>
+        <w:rPr>
+          <w:rFonts w:ascii="Arial" w:hAnsi="Arial" w:cs="Arial"/>
+          <w:sz w:val="24"/>
+          <w:szCs w:val="24"/>
+        </w:rPr>
+        <w:t xml:space="preserve">, and </w:t>
+      </w:r>
+      <w:proofErr w:type="spellStart"/>
+      <w:r>
+        <w:rPr>
+          <w:rFonts w:ascii="Arial" w:hAnsi="Arial" w:cs="Arial"/>
+          <w:sz w:val="24"/>
+          <w:szCs w:val="24"/>
+        </w:rPr>
+        <w:t>MemtoReg</w:t>
+      </w:r>
+      <w:proofErr w:type="spellEnd"/>
+      <w:r>
+        <w:rPr>
+          <w:rFonts w:ascii="Arial" w:hAnsi="Arial" w:cs="Arial"/>
+          <w:sz w:val="24"/>
+          <w:szCs w:val="24"/>
+        </w:rPr>
+        <w:t xml:space="preserve"> values were determined for each and every instruction regardless if the instruction used the control signal or not. The correct values of the control signals were then determined using multiplexers with the </w:t>
+      </w:r>
+      <w:proofErr w:type="spellStart"/>
+      <w:r>
+        <w:rPr>
+          <w:rFonts w:ascii="Arial" w:hAnsi="Arial" w:cs="Arial"/>
+          <w:sz w:val="24"/>
+          <w:szCs w:val="24"/>
+        </w:rPr>
+        <w:t>OpCode</w:t>
+      </w:r>
+      <w:proofErr w:type="spellEnd"/>
+      <w:r>
+        <w:rPr>
+          <w:rFonts w:ascii="Arial" w:hAnsi="Arial" w:cs="Arial"/>
+          <w:sz w:val="24"/>
+          <w:szCs w:val="24"/>
+        </w:rPr>
+        <w:t xml:space="preserve"> being their selector. This convoluted but functional method was then replaced with the much more streamlined use of OR gates pictured below.</w:t>
+      </w:r>
+    </w:p>
+    <w:p>
+      <w:pPr>
+        <w:spacing w:line="240" w:lineRule="auto"/>
+        <w:rPr>
+          <w:rFonts w:ascii="Arial" w:hAnsi="Arial" w:cs="Arial"/>
+          <w:sz w:val="24"/>
+          <w:szCs w:val="24"/>
+        </w:rPr>
+      </w:pPr>
+      <w:r>
+        <w:rPr>
+          <w:rFonts w:ascii="Arial" w:hAnsi="Arial" w:cs="Arial"/>
+          <w:noProof/>
+          <w:sz w:val="24"/>
+          <w:szCs w:val="24"/>
+        </w:rPr>
+        <w:lastRenderedPageBreak/>
+        <w:drawing>
+          <wp:inline distT="0" distB="0" distL="0" distR="0" wp14:anchorId="6768B192" wp14:editId="7871B31D">
+            <wp:extent cx="3254022" cy="2255715"/>
+            <wp:effectExtent l="0" t="0" r="3810" b="0"/>
+            <wp:docPr id="26" name="Picture 26"/>
+            <wp:cNvGraphicFramePr>
+              <a:graphicFrameLocks xmlns:a="http://schemas.openxmlformats.org/drawingml/2006/main" noChangeAspect="1"/>
+            </wp:cNvGraphicFramePr>
+            <a:graphic xmlns:a="http://schemas.openxmlformats.org/drawingml/2006/main">
+              <a:graphicData uri="http://schemas.openxmlformats.org/drawingml/2006/picture">
+                <pic:pic xmlns:pic="http://schemas.openxmlformats.org/drawingml/2006/picture">
+                  <pic:nvPicPr>
+                    <pic:cNvPr id="1" name=""/>
+                    <pic:cNvPicPr/>
+                  </pic:nvPicPr>
+                  <pic:blipFill>
+                    <a:blip r:embed="rId37"/>
+                    <a:stretch>
+                      <a:fillRect/>
+                    </a:stretch>
+                  </pic:blipFill>
+                  <pic:spPr>
+                    <a:xfrm>
+                      <a:off x="0" y="0"/>
+                      <a:ext cx="3254022" cy="2255715"/>
+                    </a:xfrm>
+                    <a:prstGeom prst="rect">
+                      <a:avLst/>
+                    </a:prstGeom>
+                  </pic:spPr>
+                </pic:pic>
+              </a:graphicData>
+            </a:graphic>
+          </wp:inline>
+        </w:drawing>
+      </w:r>
+    </w:p>
+    <w:p>
+      <w:pPr>
+        <w:spacing w:line="240" w:lineRule="auto"/>
+        <w:rPr>
+          <w:rFonts w:ascii="Arial" w:hAnsi="Arial" w:cs="Arial"/>
+          <w:sz w:val="24"/>
+          <w:szCs w:val="24"/>
+          <w:u w:val="single"/>
+        </w:rPr>
+      </w:pPr>
+      <w:r>
+        <w:rPr>
+          <w:rFonts w:ascii="Arial" w:hAnsi="Arial" w:cs="Arial"/>
+          <w:sz w:val="24"/>
+          <w:szCs w:val="24"/>
+          <w:u w:val="single"/>
+        </w:rPr>
+        <w:t xml:space="preserve">Calculating </w:t>
+      </w:r>
+      <w:r>
+        <w:rPr>
+          <w:rFonts w:ascii="Arial" w:hAnsi="Arial" w:cs="Arial"/>
+          <w:sz w:val="24"/>
+          <w:szCs w:val="24"/>
+          <w:u w:val="single"/>
+        </w:rPr>
+        <w:t>RAM Address</w:t>
+      </w:r>
+    </w:p>
+    <w:p>
+      <w:pPr>
+        <w:spacing w:line="240" w:lineRule="auto"/>
+        <w:rPr>
+          <w:rFonts w:ascii="Arial" w:hAnsi="Arial" w:cs="Arial"/>
+          <w:sz w:val="24"/>
+          <w:szCs w:val="24"/>
+          <w:u w:val="single"/>
+        </w:rPr>
+      </w:pPr>
+      <w:r>
+        <w:rPr>
+          <w:rFonts w:ascii="Arial" w:hAnsi="Arial" w:cs="Arial"/>
+          <w:noProof/>
+          <w:sz w:val="24"/>
+          <w:szCs w:val="24"/>
+        </w:rPr>
+        <w:drawing>
+          <wp:inline distT="0" distB="0" distL="0" distR="0" wp14:anchorId="49EA890D" wp14:editId="58EEF3B1">
+            <wp:extent cx="2621507" cy="1272650"/>
+            <wp:effectExtent l="0" t="0" r="7620" b="3810"/>
+            <wp:docPr id="27" name="Picture 27"/>
+            <wp:cNvGraphicFramePr>
+              <a:graphicFrameLocks xmlns:a="http://schemas.openxmlformats.org/drawingml/2006/main" noChangeAspect="1"/>
+            </wp:cNvGraphicFramePr>
+            <a:graphic xmlns:a="http://schemas.openxmlformats.org/drawingml/2006/main">
+              <a:graphicData uri="http://schemas.openxmlformats.org/drawingml/2006/picture">
+                <pic:pic xmlns:pic="http://schemas.openxmlformats.org/drawingml/2006/picture">
+                  <pic:nvPicPr>
+                    <pic:cNvPr id="1" name=""/>
+                    <pic:cNvPicPr/>
+                  </pic:nvPicPr>
+                  <pic:blipFill>
+                    <a:blip r:embed="rId38"/>
+                    <a:stretch>
+                      <a:fillRect/>
+                    </a:stretch>
+                  </pic:blipFill>
+                  <pic:spPr>
+                    <a:xfrm>
+                      <a:off x="0" y="0"/>
+                      <a:ext cx="2621507" cy="1272650"/>
+                    </a:xfrm>
+                    <a:prstGeom prst="rect">
+                      <a:avLst/>
+                    </a:prstGeom>
+                  </pic:spPr>
+                </pic:pic>
+              </a:graphicData>
+            </a:graphic>
+          </wp:inline>
+        </w:drawing>
+      </w:r>
+    </w:p>
+    <w:p>
+      <w:pPr>
+        <w:spacing w:line="240" w:lineRule="auto"/>
+        <w:rPr>
+          <w:rFonts w:ascii="Arial" w:hAnsi="Arial" w:cs="Arial"/>
+          <w:sz w:val="24"/>
+          <w:szCs w:val="24"/>
+        </w:rPr>
+      </w:pPr>
+      <w:r>
+        <w:rPr>
+          <w:rFonts w:ascii="Arial" w:hAnsi="Arial" w:cs="Arial"/>
+          <w:sz w:val="24"/>
+          <w:szCs w:val="24"/>
+        </w:rPr>
+        <w:t>Originally, the main memory address was calculated in the ALU. As the instruction began getting more complex, it became more apparent that a better solution could be implemented. We added hardware to our circuit outside the of the ALU. This additional hardware (an adder and 2x1 multiplexer) allowed for addresses to be more easily selected for instructions with varying complexity. The address will either be the program counter + 16-bit extended offset (can be either short or long) or the address associated with the step # of the exception (see exception handling section).</w:t>
+      </w:r>
+    </w:p>
+    <w:p>
+      <w:pPr>
+        <w:spacing w:line="240" w:lineRule="auto"/>
+        <w:rPr>
+          <w:rFonts w:ascii="Arial" w:hAnsi="Arial" w:cs="Arial"/>
+          <w:sz w:val="24"/>
+          <w:szCs w:val="24"/>
+        </w:rPr>
+      </w:pPr>
+    </w:p>
+    <w:p>
+      <w:pPr>
+        <w:spacing w:line="240" w:lineRule="auto"/>
+        <w:rPr>
+          <w:rFonts w:ascii="Arial" w:hAnsi="Arial" w:cs="Arial"/>
+          <w:sz w:val="24"/>
+          <w:szCs w:val="24"/>
+          <w:u w:val="single"/>
+        </w:rPr>
+      </w:pPr>
+      <w:r>
+        <w:rPr>
+          <w:rFonts w:ascii="Arial" w:hAnsi="Arial" w:cs="Arial"/>
+          <w:sz w:val="24"/>
+          <w:szCs w:val="24"/>
+          <w:u w:val="single"/>
+        </w:rPr>
+        <w:t xml:space="preserve">Use of The Tunnel Object in </w:t>
+      </w:r>
+      <w:proofErr w:type="spellStart"/>
+      <w:r>
+        <w:rPr>
+          <w:rFonts w:ascii="Arial" w:hAnsi="Arial" w:cs="Arial"/>
+          <w:sz w:val="24"/>
+          <w:szCs w:val="24"/>
+          <w:u w:val="single"/>
+        </w:rPr>
+        <w:t>Logisim</w:t>
+      </w:r>
+      <w:proofErr w:type="spellEnd"/>
+    </w:p>
+    <w:p>
+      <w:pPr>
+        <w:spacing w:line="240" w:lineRule="auto"/>
+        <w:rPr>
+          <w:rFonts w:ascii="Arial" w:hAnsi="Arial" w:cs="Arial"/>
+          <w:sz w:val="24"/>
+          <w:szCs w:val="24"/>
+          <w:u w:val="single"/>
+        </w:rPr>
+      </w:pPr>
+    </w:p>
+    <w:p>
+      <w:pPr>
+        <w:spacing w:line="240" w:lineRule="auto"/>
+        <w:rPr>
+          <w:rFonts w:ascii="Arial" w:hAnsi="Arial" w:cs="Arial"/>
+          <w:sz w:val="24"/>
+          <w:szCs w:val="24"/>
+          <w:u w:val="single"/>
+        </w:rPr>
+      </w:pPr>
+      <w:r>
+        <w:rPr>
+          <w:rFonts w:ascii="Arial" w:hAnsi="Arial" w:cs="Arial"/>
+          <w:noProof/>
+          <w:sz w:val="24"/>
+          <w:szCs w:val="24"/>
+        </w:rPr>
+        <w:drawing>
+          <wp:inline distT="0" distB="0" distL="0" distR="0" wp14:anchorId="64577BA9" wp14:editId="7A857283">
+            <wp:extent cx="2834886" cy="754445"/>
+            <wp:effectExtent l="0" t="0" r="3810" b="7620"/>
+            <wp:docPr id="29" name="Picture 29"/>
+            <wp:cNvGraphicFramePr>
+              <a:graphicFrameLocks xmlns:a="http://schemas.openxmlformats.org/drawingml/2006/main" noChangeAspect="1"/>
+            </wp:cNvGraphicFramePr>
+            <a:graphic xmlns:a="http://schemas.openxmlformats.org/drawingml/2006/main">
+              <a:graphicData uri="http://schemas.openxmlformats.org/drawingml/2006/picture">
+                <pic:pic xmlns:pic="http://schemas.openxmlformats.org/drawingml/2006/picture">
+                  <pic:nvPicPr>
+                    <pic:cNvPr id="1" name=""/>
+                    <pic:cNvPicPr/>
+                  </pic:nvPicPr>
+                  <pic:blipFill>
+                    <a:blip r:embed="rId39"/>
+                    <a:stretch>
+                      <a:fillRect/>
+                    </a:stretch>
+                  </pic:blipFill>
+                  <pic:spPr>
+                    <a:xfrm>
+                      <a:off x="0" y="0"/>
+                      <a:ext cx="2834886" cy="754445"/>
+                    </a:xfrm>
+                    <a:prstGeom prst="rect">
+                      <a:avLst/>
+                    </a:prstGeom>
+                  </pic:spPr>
+                </pic:pic>
+              </a:graphicData>
+            </a:graphic>
+          </wp:inline>
+        </w:drawing>
+      </w:r>
+    </w:p>
+    <w:p>
+      <w:pPr>
+        <w:spacing w:line="240" w:lineRule="auto"/>
+        <w:rPr>
+          <w:rFonts w:ascii="Arial" w:hAnsi="Arial" w:cs="Arial"/>
+          <w:sz w:val="24"/>
+          <w:szCs w:val="24"/>
+        </w:rPr>
+      </w:pPr>
+      <w:r>
+        <w:rPr>
+          <w:rFonts w:ascii="Arial" w:hAnsi="Arial" w:cs="Arial"/>
+          <w:sz w:val="24"/>
+          <w:szCs w:val="24"/>
+        </w:rPr>
+        <w:t xml:space="preserve">We made the decision as a team to utilize the Tunnel Object in </w:t>
+      </w:r>
+      <w:proofErr w:type="spellStart"/>
+      <w:r>
+        <w:rPr>
+          <w:rFonts w:ascii="Arial" w:hAnsi="Arial" w:cs="Arial"/>
+          <w:sz w:val="24"/>
+          <w:szCs w:val="24"/>
+        </w:rPr>
+        <w:t>Logisim</w:t>
+      </w:r>
+      <w:proofErr w:type="spellEnd"/>
+      <w:r>
+        <w:rPr>
+          <w:rFonts w:ascii="Arial" w:hAnsi="Arial" w:cs="Arial"/>
+          <w:sz w:val="24"/>
+          <w:szCs w:val="24"/>
+        </w:rPr>
+        <w:t>. The tunnels allow you to connect I/O without tracing wires from point A to point B. Although this is not necessarily an optimization that translates to the physical circuit design. The ease of understanding it brought during the design process was invaluable.</w:t>
+      </w:r>
+    </w:p>
+    <w:p>
+      <w:pPr>
+        <w:spacing w:line="240" w:lineRule="auto"/>
+        <w:rPr>
+          <w:rFonts w:ascii="Arial" w:hAnsi="Arial" w:cs="Arial"/>
+          <w:sz w:val="24"/>
+          <w:szCs w:val="24"/>
+        </w:rPr>
+      </w:pPr>
+    </w:p>
+    <w:p>
+      <w:pPr>
+        <w:keepNext/>
+        <w:spacing w:line="240" w:lineRule="auto"/>
+      </w:pPr>
+      <w:r>
+        <w:rPr>
+          <w:rFonts w:ascii="Arial" w:hAnsi="Arial" w:cs="Arial"/>
+          <w:sz w:val="24"/>
+          <w:szCs w:val="24"/>
+        </w:rPr>
+        <w:lastRenderedPageBreak/>
+        <w:drawing>
+          <wp:inline distT="0" distB="0" distL="0" distR="0" wp14:anchorId="05AF9019" wp14:editId="3B37C5A1">
+            <wp:extent cx="2347163" cy="2156647"/>
+            <wp:effectExtent l="0" t="0" r="0" b="0"/>
+            <wp:docPr id="30" name="Picture 30"/>
+            <wp:cNvGraphicFramePr>
+              <a:graphicFrameLocks xmlns:a="http://schemas.openxmlformats.org/drawingml/2006/main" noChangeAspect="1"/>
+            </wp:cNvGraphicFramePr>
+            <a:graphic xmlns:a="http://schemas.openxmlformats.org/drawingml/2006/main">
+              <a:graphicData uri="http://schemas.openxmlformats.org/drawingml/2006/picture">
+                <pic:pic xmlns:pic="http://schemas.openxmlformats.org/drawingml/2006/picture">
+                  <pic:nvPicPr>
+                    <pic:cNvPr id="1" name=""/>
+                    <pic:cNvPicPr/>
+                  </pic:nvPicPr>
+                  <pic:blipFill>
+                    <a:blip r:embed="rId40"/>
+                    <a:stretch>
+                      <a:fillRect/>
+                    </a:stretch>
+                  </pic:blipFill>
+                  <pic:spPr>
+                    <a:xfrm>
+                      <a:off x="0" y="0"/>
+                      <a:ext cx="2347163" cy="2156647"/>
+                    </a:xfrm>
+                    <a:prstGeom prst="rect">
+                      <a:avLst/>
+                    </a:prstGeom>
+                  </pic:spPr>
+                </pic:pic>
+              </a:graphicData>
+            </a:graphic>
+          </wp:inline>
+        </w:drawing>
+      </w:r>
+    </w:p>
+    <w:p>
+      <w:pPr>
+        <w:pStyle w:val="Caption"/>
+        <w:rPr>
+          <w:rFonts w:ascii="Arial" w:hAnsi="Arial" w:cs="Arial"/>
+          <w:sz w:val="24"/>
+          <w:szCs w:val="24"/>
+        </w:rPr>
+      </w:pPr>
+      <w:r>
+        <w:t xml:space="preserve">Before Use of Tunnels </w:t>
+      </w:r>
+    </w:p>
+    <w:p>
+      <w:pPr>
+        <w:spacing w:line="240" w:lineRule="auto"/>
+        <w:rPr>
+          <w:rFonts w:ascii="Arial" w:hAnsi="Arial" w:cs="Arial"/>
+          <w:sz w:val="24"/>
+          <w:szCs w:val="24"/>
+        </w:rPr>
+      </w:pPr>
+    </w:p>
+    <w:p>
+      <w:pPr>
+        <w:keepNext/>
+        <w:spacing w:line="240" w:lineRule="auto"/>
+      </w:pPr>
+      <w:r>
+        <w:rPr>
+          <w:rFonts w:ascii="Arial" w:hAnsi="Arial" w:cs="Arial"/>
+          <w:sz w:val="24"/>
+          <w:szCs w:val="24"/>
+        </w:rPr>
+        <w:drawing>
+          <wp:inline distT="0" distB="0" distL="0" distR="0" wp14:anchorId="7E174E2A" wp14:editId="68CAFA3E">
+            <wp:extent cx="2049958" cy="2065199"/>
+            <wp:effectExtent l="0" t="0" r="7620" b="0"/>
+            <wp:docPr id="31" name="Picture 31"/>
+            <wp:cNvGraphicFramePr>
+              <a:graphicFrameLocks xmlns:a="http://schemas.openxmlformats.org/drawingml/2006/main" noChangeAspect="1"/>
+            </wp:cNvGraphicFramePr>
+            <a:graphic xmlns:a="http://schemas.openxmlformats.org/drawingml/2006/main">
+              <a:graphicData uri="http://schemas.openxmlformats.org/drawingml/2006/picture">
+                <pic:pic xmlns:pic="http://schemas.openxmlformats.org/drawingml/2006/picture">
+                  <pic:nvPicPr>
+                    <pic:cNvPr id="1" name=""/>
+                    <pic:cNvPicPr/>
+                  </pic:nvPicPr>
+                  <pic:blipFill>
+                    <a:blip r:embed="rId41"/>
+                    <a:stretch>
+                      <a:fillRect/>
+                    </a:stretch>
+                  </pic:blipFill>
+                  <pic:spPr>
+                    <a:xfrm>
+                      <a:off x="0" y="0"/>
+                      <a:ext cx="2049958" cy="2065199"/>
+                    </a:xfrm>
+                    <a:prstGeom prst="rect">
+                      <a:avLst/>
+                    </a:prstGeom>
+                  </pic:spPr>
+                </pic:pic>
+              </a:graphicData>
+            </a:graphic>
+          </wp:inline>
+        </w:drawing>
+      </w:r>
+      <w:r>
+        <w:rPr>
+          <w:rFonts w:ascii="Arial" w:hAnsi="Arial" w:cs="Arial"/>
+          <w:sz w:val="24"/>
+          <w:szCs w:val="24"/>
+        </w:rPr>
+        <w:drawing>
+          <wp:inline distT="0" distB="0" distL="0" distR="0" wp14:anchorId="3D29D395" wp14:editId="08A6E202">
+            <wp:extent cx="2537680" cy="2385267"/>
+            <wp:effectExtent l="0" t="0" r="0" b="0"/>
+            <wp:docPr id="38" name="Picture 38"/>
+            <wp:cNvGraphicFramePr>
+              <a:graphicFrameLocks xmlns:a="http://schemas.openxmlformats.org/drawingml/2006/main" noChangeAspect="1"/>
+            </wp:cNvGraphicFramePr>
+            <a:graphic xmlns:a="http://schemas.openxmlformats.org/drawingml/2006/main">
+              <a:graphicData uri="http://schemas.openxmlformats.org/drawingml/2006/picture">
+                <pic:pic xmlns:pic="http://schemas.openxmlformats.org/drawingml/2006/picture">
+                  <pic:nvPicPr>
+                    <pic:cNvPr id="1" name=""/>
+                    <pic:cNvPicPr/>
+                  </pic:nvPicPr>
+                  <pic:blipFill>
+                    <a:blip r:embed="rId42"/>
+                    <a:stretch>
+                      <a:fillRect/>
+                    </a:stretch>
+                  </pic:blipFill>
+                  <pic:spPr>
+                    <a:xfrm>
+                      <a:off x="0" y="0"/>
+                      <a:ext cx="2537680" cy="2385267"/>
+                    </a:xfrm>
+                    <a:prstGeom prst="rect">
+                      <a:avLst/>
+                    </a:prstGeom>
+                  </pic:spPr>
+                </pic:pic>
+              </a:graphicData>
+            </a:graphic>
+          </wp:inline>
+        </w:drawing>
+      </w:r>
+    </w:p>
+    <w:p>
+      <w:pPr>
+        <w:pStyle w:val="Caption"/>
+      </w:pPr>
+      <w:r>
+        <w:t xml:space="preserve">After Use of Tunnels </w:t>
+      </w:r>
+    </w:p>
+    <w:p>
+      <w:pPr>
+        <w:spacing w:line="240" w:lineRule="auto"/>
+        <w:rPr>
+          <w:rFonts w:ascii="Arial" w:hAnsi="Arial" w:cs="Arial"/>
+          <w:sz w:val="24"/>
+          <w:szCs w:val="24"/>
+        </w:rPr>
+      </w:pPr>
+      <w:r>
+        <w:rPr>
+          <w:rFonts w:ascii="Arial" w:hAnsi="Arial" w:cs="Arial"/>
+          <w:sz w:val="24"/>
+          <w:szCs w:val="24"/>
+        </w:rPr>
+        <w:tab/>
+      </w:r>
+    </w:p>
+    <w:p>
+      <w:pPr>
+        <w:spacing w:line="240" w:lineRule="auto"/>
+        <w:rPr>
+          <w:rFonts w:ascii="Arial" w:hAnsi="Arial" w:cs="Arial"/>
+          <w:b/>
+          <w:sz w:val="36"/>
+          <w:szCs w:val="36"/>
+          <w:u w:val="single"/>
+        </w:rPr>
+      </w:pPr>
+    </w:p>
+    <w:p>
+      <w:pPr>
+        <w:spacing w:line="240" w:lineRule="auto"/>
+        <w:rPr>
+          <w:rFonts w:ascii="Arial" w:hAnsi="Arial" w:cs="Arial"/>
+          <w:b/>
+          <w:sz w:val="36"/>
+          <w:szCs w:val="36"/>
+          <w:u w:val="single"/>
+        </w:rPr>
+      </w:pPr>
+    </w:p>
+    <w:p>
+      <w:pPr>
+        <w:spacing w:line="240" w:lineRule="auto"/>
+        <w:rPr>
+          <w:rFonts w:ascii="Arial" w:hAnsi="Arial" w:cs="Arial"/>
+          <w:b/>
+          <w:sz w:val="36"/>
+          <w:szCs w:val="36"/>
+          <w:u w:val="single"/>
+        </w:rPr>
+      </w:pPr>
+    </w:p>
+    <w:p>
+      <w:pPr>
+        <w:spacing w:line="240" w:lineRule="auto"/>
+        <w:rPr>
+          <w:rFonts w:ascii="Arial" w:hAnsi="Arial" w:cs="Arial"/>
+          <w:b/>
+          <w:sz w:val="36"/>
+          <w:szCs w:val="36"/>
+          <w:u w:val="single"/>
+        </w:rPr>
+      </w:pPr>
+    </w:p>
+    <w:p>
+      <w:pPr>
+        <w:spacing w:line="240" w:lineRule="auto"/>
+        <w:rPr>
+          <w:rFonts w:ascii="Arial" w:hAnsi="Arial" w:cs="Arial"/>
+          <w:b/>
+          <w:sz w:val="36"/>
+          <w:szCs w:val="36"/>
+          <w:u w:val="single"/>
+        </w:rPr>
+      </w:pPr>
+    </w:p>
+    <w:p>
+      <w:pPr>
+        <w:spacing w:line="240" w:lineRule="auto"/>
+        <w:rPr>
+          <w:rFonts w:ascii="Arial" w:hAnsi="Arial" w:cs="Arial"/>
+          <w:b/>
+          <w:sz w:val="36"/>
+          <w:szCs w:val="36"/>
+          <w:u w:val="single"/>
+        </w:rPr>
+      </w:pPr>
+    </w:p>
+    <w:p>
+      <w:pPr>
+        <w:spacing w:line="240" w:lineRule="auto"/>
+        <w:rPr>
+          <w:rFonts w:ascii="Arial" w:hAnsi="Arial" w:cs="Arial"/>
+          <w:b/>
+          <w:sz w:val="36"/>
+          <w:szCs w:val="36"/>
+          <w:u w:val="single"/>
+        </w:rPr>
+      </w:pPr>
+      <w:r>
+        <w:rPr>
+          <w:rFonts w:ascii="Arial" w:hAnsi="Arial" w:cs="Arial"/>
+          <w:b/>
+          <w:sz w:val="36"/>
+          <w:szCs w:val="36"/>
+          <w:u w:val="single"/>
+        </w:rPr>
+        <w:lastRenderedPageBreak/>
+        <w:t>Appendix</w:t>
+      </w:r>
+    </w:p>
+    <w:p>
+      <w:pPr>
+        <w:spacing w:line="240" w:lineRule="auto"/>
+        <w:rPr>
+          <w:rFonts w:ascii="Arial" w:hAnsi="Arial" w:cs="Arial"/>
+          <w:sz w:val="24"/>
+          <w:szCs w:val="24"/>
+        </w:rPr>
+      </w:pPr>
+    </w:p>
+    <w:p>
+      <w:pPr>
+        <w:spacing w:line="240" w:lineRule="auto"/>
+        <w:rPr>
+          <w:rFonts w:ascii="Arial" w:hAnsi="Arial" w:cs="Arial"/>
+          <w:sz w:val="24"/>
+          <w:szCs w:val="24"/>
+          <w:u w:val="single"/>
+        </w:rPr>
+      </w:pPr>
+      <w:r>
+        <w:rPr>
+          <w:rFonts w:ascii="Arial" w:hAnsi="Arial" w:cs="Arial"/>
+          <w:sz w:val="24"/>
+          <w:szCs w:val="24"/>
+          <w:u w:val="single"/>
+        </w:rPr>
+        <w:t>Final Circuit Overview</w:t>
+      </w:r>
+    </w:p>
+    <w:p>
+      <w:pPr>
+        <w:spacing w:line="240" w:lineRule="auto"/>
+        <w:rPr>
+          <w:rFonts w:ascii="Arial" w:hAnsi="Arial" w:cs="Arial"/>
+          <w:sz w:val="24"/>
+          <w:szCs w:val="24"/>
+        </w:rPr>
+      </w:pPr>
+      <w:r>
+        <w:rPr>
+          <w:rFonts w:ascii="Arial" w:hAnsi="Arial" w:cs="Arial"/>
+          <w:sz w:val="24"/>
+          <w:szCs w:val="24"/>
+        </w:rPr>
+        <w:drawing>
+          <wp:inline distT="0" distB="0" distL="0" distR="0" wp14:anchorId="6F2C0A6D" wp14:editId="6F59EB74">
+            <wp:extent cx="5943600" cy="3921125"/>
+            <wp:effectExtent l="0" t="0" r="0" b="3175"/>
+            <wp:docPr id="39" name="Picture 39"/>
+            <wp:cNvGraphicFramePr>
+              <a:graphicFrameLocks xmlns:a="http://schemas.openxmlformats.org/drawingml/2006/main" noChangeAspect="1"/>
+            </wp:cNvGraphicFramePr>
+            <a:graphic xmlns:a="http://schemas.openxmlformats.org/drawingml/2006/main">
+              <a:graphicData uri="http://schemas.openxmlformats.org/drawingml/2006/picture">
+                <pic:pic xmlns:pic="http://schemas.openxmlformats.org/drawingml/2006/picture">
+                  <pic:nvPicPr>
+                    <pic:cNvPr id="1" name=""/>
+                    <pic:cNvPicPr/>
+                  </pic:nvPicPr>
+                  <pic:blipFill>
+                    <a:blip r:embed="rId43"/>
+                    <a:stretch>
+                      <a:fillRect/>
+                    </a:stretch>
+                  </pic:blipFill>
+                  <pic:spPr>
+                    <a:xfrm>
+                      <a:off x="0" y="0"/>
+                      <a:ext cx="5943600" cy="3921125"/>
+                    </a:xfrm>
+                    <a:prstGeom prst="rect">
+                      <a:avLst/>
+                    </a:prstGeom>
+                  </pic:spPr>
+                </pic:pic>
+              </a:graphicData>
+            </a:graphic>
+          </wp:inline>
+        </w:drawing>
+      </w:r>
+    </w:p>
+    <w:p>
+      <w:pPr>
+        <w:spacing w:line="240" w:lineRule="auto"/>
+        <w:rPr>
+          <w:rFonts w:ascii="Arial" w:hAnsi="Arial" w:cs="Arial"/>
+          <w:sz w:val="24"/>
+          <w:szCs w:val="24"/>
+        </w:rPr>
+      </w:pPr>
+    </w:p>
+    <w:p>
+      <w:pPr>
+        <w:spacing w:line="240" w:lineRule="auto"/>
+        <w:rPr>
+          <w:rFonts w:ascii="Arial" w:hAnsi="Arial" w:cs="Arial"/>
+          <w:sz w:val="24"/>
+          <w:szCs w:val="24"/>
+        </w:rPr>
+      </w:pPr>
+    </w:p>
+    <w:p>
+      <w:pPr>
+        <w:spacing w:line="240" w:lineRule="auto"/>
+        <w:rPr>
+          <w:rFonts w:ascii="Arial" w:hAnsi="Arial" w:cs="Arial"/>
+          <w:sz w:val="24"/>
+          <w:szCs w:val="24"/>
+        </w:rPr>
+      </w:pPr>
+    </w:p>
+    <w:p>
+      <w:pPr>
+        <w:spacing w:line="240" w:lineRule="auto"/>
+        <w:rPr>
+          <w:rFonts w:ascii="Arial" w:hAnsi="Arial" w:cs="Arial"/>
+          <w:b/>
+          <w:sz w:val="36"/>
+          <w:szCs w:val="36"/>
+          <w:u w:val="single"/>
+        </w:rPr>
+      </w:pPr>
+    </w:p>
+    <w:p>
+      <w:pPr>
+        <w:spacing w:line="240" w:lineRule="auto"/>
+        <w:rPr>
+          <w:rFonts w:ascii="Arial" w:hAnsi="Arial" w:cs="Arial"/>
+          <w:sz w:val="24"/>
+          <w:szCs w:val="24"/>
+        </w:rPr>
+      </w:pPr>
+    </w:p>
+    <w:p>
+      <w:pPr>
+        <w:spacing w:line="240" w:lineRule="auto"/>
+        <w:rPr>
+          <w:noProof/>
+        </w:rPr>
+      </w:pPr>
+    </w:p>
+    <w:p>
+      <w:pPr>
+        <w:spacing w:line="240" w:lineRule="auto"/>
+        <w:rPr>
+          <w:rFonts w:ascii="Arial" w:hAnsi="Arial" w:cs="Arial"/>
+          <w:sz w:val="24"/>
+          <w:szCs w:val="24"/>
+          <w:u w:val="single"/>
+        </w:rPr>
+      </w:pPr>
+    </w:p>
+    <w:p>
+      <w:pPr>
+        <w:spacing w:line="240" w:lineRule="auto"/>
+        <w:rPr>
+          <w:rFonts w:ascii="Arial" w:hAnsi="Arial" w:cs="Arial"/>
+          <w:sz w:val="24"/>
+          <w:szCs w:val="24"/>
+        </w:rPr>
+      </w:pPr>
+    </w:p>
+    <w:p>
+      <w:pPr>
+        <w:spacing w:line="240" w:lineRule="auto"/>
+        <w:rPr>
+          <w:rFonts w:ascii="Arial" w:hAnsi="Arial" w:cs="Arial"/>
+          <w:sz w:val="24"/>
+          <w:szCs w:val="24"/>
+        </w:rPr>
+      </w:pPr>
+    </w:p>
+    <w:p>
+      <w:pPr>
+        <w:spacing w:line="240" w:lineRule="auto"/>
+        <w:rPr>
+          <w:rFonts w:ascii="Arial" w:hAnsi="Arial" w:cs="Arial"/>
+          <w:sz w:val="24"/>
+          <w:szCs w:val="24"/>
+        </w:rPr>
+      </w:pPr>
+    </w:p>
+    <w:p>
+      <w:pPr>
+        <w:spacing w:line="240" w:lineRule="auto"/>
+        <w:rPr>
+          <w:rFonts w:ascii="Arial" w:hAnsi="Arial" w:cs="Arial"/>
+          <w:sz w:val="24"/>
+          <w:szCs w:val="24"/>
+        </w:rPr>
+      </w:pPr>
+    </w:p>
+    <w:p>
+      <w:pPr>
+        <w:spacing w:line="240" w:lineRule="auto"/>
+        <w:rPr>
+          <w:rFonts w:ascii="Arial" w:hAnsi="Arial" w:cs="Arial"/>
+          <w:sz w:val="24"/>
+          <w:szCs w:val="24"/>
+          <w:u w:val="single"/>
+        </w:rPr>
+      </w:pPr>
+    </w:p>
+    <w:p>
+      <w:pPr>
+        <w:spacing w:line="240" w:lineRule="auto"/>
+        <w:rPr>
+          <w:rFonts w:ascii="Arial" w:hAnsi="Arial" w:cs="Arial"/>
+          <w:sz w:val="24"/>
+          <w:szCs w:val="24"/>
+        </w:rPr>
+      </w:pPr>
+    </w:p>
+    <w:p>
+      <w:pPr>
+        <w:spacing w:line="240" w:lineRule="auto"/>
+        <w:rPr>
+          <w:rFonts w:ascii="Arial" w:hAnsi="Arial" w:cs="Arial"/>
+          <w:sz w:val="24"/>
+          <w:szCs w:val="24"/>
+        </w:rPr>
+      </w:pPr>
+    </w:p>
+    <w:p>
+      <w:pPr>
+        <w:spacing w:line="240" w:lineRule="auto"/>
+        <w:rPr>
+          <w:rFonts w:ascii="Arial" w:hAnsi="Arial" w:cs="Arial"/>
+          <w:sz w:val="24"/>
+          <w:szCs w:val="24"/>
+        </w:rPr>
+      </w:pPr>
+    </w:p>
+    <w:p>
+      <w:pPr>
+        <w:spacing w:line="240" w:lineRule="auto"/>
+        <w:rPr>
+          <w:rFonts w:ascii="Arial" w:hAnsi="Arial" w:cs="Arial"/>
+          <w:sz w:val="24"/>
+          <w:szCs w:val="24"/>
+        </w:rPr>
+      </w:pPr>
+      <w:r>
+        <w:rPr>
+          <w:rFonts w:ascii="Arial" w:hAnsi="Arial" w:cs="Arial"/>
+          <w:sz w:val="24"/>
+          <w:szCs w:val="24"/>
+        </w:rPr>
         <w:tab/>
       </w:r>
     </w:p>
@@ -12186,6 +13181,25 @@
       <w:contextualSpacing/>
     </w:pPr>
   </w:style>
+  <w:style w:type="paragraph" w:styleId="Caption">
+    <w:name w:val="caption"/>
+    <w:basedOn w:val="Normal"/>
+    <w:next w:val="Normal"/>
+    <w:uiPriority w:val="35"/>
+    <w:unhideWhenUsed/>
+    <w:qFormat/>
+    <w:rsid w:val="004E5F3A"/>
+    <w:pPr>
+      <w:spacing w:after="200" w:line="240" w:lineRule="auto"/>
+    </w:pPr>
+    <w:rPr>
+      <w:i/>
+      <w:iCs/>
+      <w:color w:val="44546A" w:themeColor="text2"/>
+      <w:sz w:val="18"/>
+      <w:szCs w:val="18"/>
+    </w:rPr>
+  </w:style>
 </w:styles>
 </file>
 

</xml_diff>